<commit_message>
Objetivo do projeto corrigido e finalizado
</commit_message>
<xml_diff>
--- a/trabalho final/Objetivo/Objetivo do projeto.docx
+++ b/trabalho final/Objetivo/Objetivo do projeto.docx
@@ -96,6 +96,14 @@
           <w:szCs w:val="24"/>
         </w:rPr>
         <w:t>Com esse intuito, adquire-se um foco para criar um site chamado “doando-se” permitindo o cadastro de hemocentros e doadores de sangue e que se mantenha uma conexão entre ambos.</w:t>
+      </w:r>
+      <w:r>
+        <w:rPr>
+          <w:rFonts w:ascii="Arial" w:eastAsia="Times New Roman" w:hAnsi="Arial" w:cs="Arial"/>
+          <w:sz w:val="24"/>
+          <w:szCs w:val="24"/>
+        </w:rPr>
+        <w:t>.</w:t>
       </w:r>
     </w:p>
     <w:p>
@@ -596,7 +604,7 @@
 </file>
 
 <file path=customXml/itemProps1.xml><?xml version="1.0" encoding="utf-8"?>
-<ds:datastoreItem xmlns:ds="http://schemas.openxmlformats.org/officeDocument/2006/customXml" ds:itemID="{290C1176-B874-4637-87D8-EE8089F0C92B}">
+<ds:datastoreItem xmlns:ds="http://schemas.openxmlformats.org/officeDocument/2006/customXml" ds:itemID="{802F1F1E-EAB2-4412-A483-2EDA8EBA36FF}">
   <ds:schemaRefs>
     <ds:schemaRef ds:uri="http://schemas.openxmlformats.org/officeDocument/2006/bibliography"/>
   </ds:schemaRefs>

</xml_diff>

<commit_message>
Ojetivo alterado e finalizado
</commit_message>
<xml_diff>
--- a/trabalho final/Objetivo/Objetivo do projeto.docx
+++ b/trabalho final/Objetivo/Objetivo do projeto.docx
@@ -27,7 +27,7 @@
           <w:sz w:val="24"/>
           <w:szCs w:val="24"/>
         </w:rPr>
-        <w:t>.</w:t>
+        <w:t xml:space="preserve"> </w:t>
       </w:r>
       <w:r>
         <w:rPr>
@@ -36,7 +36,7 @@
           <w:sz w:val="24"/>
           <w:szCs w:val="24"/>
         </w:rPr>
-        <w:t xml:space="preserve"> Objetivo do projeto</w:t>
+        <w:t>Objetivo do projeto</w:t>
       </w:r>
     </w:p>
     <w:p>
@@ -603,7 +603,7 @@
 </file>
 
 <file path=customXml/itemProps1.xml><?xml version="1.0" encoding="utf-8"?>
-<ds:datastoreItem xmlns:ds="http://schemas.openxmlformats.org/officeDocument/2006/customXml" ds:itemID="{D2A2E7AD-D478-4961-922E-A4CB9FE1D01B}">
+<ds:datastoreItem xmlns:ds="http://schemas.openxmlformats.org/officeDocument/2006/customXml" ds:itemID="{8ABFDE77-8FB3-4127-A6FC-E91191A80C0F}">
   <ds:schemaRefs>
     <ds:schemaRef ds:uri="http://schemas.openxmlformats.org/officeDocument/2006/bibliography"/>
   </ds:schemaRefs>

</xml_diff>